<commit_message>
Update portfolio site for iSchool application
</commit_message>
<xml_diff>
--- a/assets/andre-stackhouse-resume.docx
+++ b/assets/andre-stackhouse-resume.docx
@@ -1,6 +1,6 @@
 
 <file path=word/document.xml><?xml version="1.0" encoding="utf-8"?>
-<w:document xmlns:wpc="http://schemas.microsoft.com/office/word/2010/wordprocessingCanvas" xmlns:cx="http://schemas.microsoft.com/office/drawing/2014/chartex" xmlns:cx1="http://schemas.microsoft.com/office/drawing/2015/9/8/chartex" xmlns:cx2="http://schemas.microsoft.com/office/drawing/2015/10/21/chartex" xmlns:cx3="http://schemas.microsoft.com/office/drawing/2016/5/9/chartex" xmlns:cx4="http://schemas.microsoft.com/office/drawing/2016/5/10/chartex" xmlns:cx5="http://schemas.microsoft.com/office/drawing/2016/5/11/chartex" xmlns:mc="http://schemas.openxmlformats.org/markup-compatibility/2006" xmlns:o="urn:schemas-microsoft-com:office:office" xmlns:r="http://schemas.openxmlformats.org/officeDocument/2006/relationships" xmlns:m="http://schemas.openxmlformats.org/officeDocument/2006/math" xmlns:v="urn:schemas-microsoft-com:vml" xmlns:wp14="http://schemas.microsoft.com/office/word/2010/wordprocessingDrawing" xmlns:wp="http://schemas.openxmlformats.org/drawingml/2006/wordprocessingDrawing" xmlns:w10="urn:schemas-microsoft-com:office:word" xmlns:w="http://schemas.openxmlformats.org/wordprocessingml/2006/main" xmlns:w14="http://schemas.microsoft.com/office/word/2010/wordml" xmlns:w15="http://schemas.microsoft.com/office/word/2012/wordml" xmlns:w16se="http://schemas.microsoft.com/office/word/2015/wordml/symex" xmlns:wpg="http://schemas.microsoft.com/office/word/2010/wordprocessingGroup" xmlns:wpi="http://schemas.microsoft.com/office/word/2010/wordprocessingInk" xmlns:wne="http://schemas.microsoft.com/office/word/2006/wordml" xmlns:wps="http://schemas.microsoft.com/office/word/2010/wordprocessingShape" mc:Ignorable="w14 w15 w16se wp14">
+<w:document xmlns:wpc="http://schemas.microsoft.com/office/word/2010/wordprocessingCanvas" xmlns:cx="http://schemas.microsoft.com/office/drawing/2014/chartex" xmlns:cx1="http://schemas.microsoft.com/office/drawing/2015/9/8/chartex" xmlns:cx2="http://schemas.microsoft.com/office/drawing/2015/10/21/chartex" xmlns:cx3="http://schemas.microsoft.com/office/drawing/2016/5/9/chartex" xmlns:cx4="http://schemas.microsoft.com/office/drawing/2016/5/10/chartex" xmlns:cx5="http://schemas.microsoft.com/office/drawing/2016/5/11/chartex" xmlns:cx6="http://schemas.microsoft.com/office/drawing/2016/5/12/chartex" xmlns:cx7="http://schemas.microsoft.com/office/drawing/2016/5/13/chartex" xmlns:cx8="http://schemas.microsoft.com/office/drawing/2016/5/14/chartex" xmlns:mc="http://schemas.openxmlformats.org/markup-compatibility/2006" xmlns:aink="http://schemas.microsoft.com/office/drawing/2016/ink" xmlns:am3d="http://schemas.microsoft.com/office/drawing/2017/model3d" xmlns:o="urn:schemas-microsoft-com:office:office" xmlns:r="http://schemas.openxmlformats.org/officeDocument/2006/relationships" xmlns:m="http://schemas.openxmlformats.org/officeDocument/2006/math" xmlns:v="urn:schemas-microsoft-com:vml" xmlns:wp14="http://schemas.microsoft.com/office/word/2010/wordprocessingDrawing" xmlns:wp="http://schemas.openxmlformats.org/drawingml/2006/wordprocessingDrawing" xmlns:w10="urn:schemas-microsoft-com:office:word" xmlns:w="http://schemas.openxmlformats.org/wordprocessingml/2006/main" xmlns:w14="http://schemas.microsoft.com/office/word/2010/wordml" xmlns:w15="http://schemas.microsoft.com/office/word/2012/wordml" xmlns:w16cid="http://schemas.microsoft.com/office/word/2016/wordml/cid" xmlns:w16se="http://schemas.microsoft.com/office/word/2015/wordml/symex" xmlns:wpg="http://schemas.microsoft.com/office/word/2010/wordprocessingGroup" xmlns:wpi="http://schemas.microsoft.com/office/word/2010/wordprocessingInk" xmlns:wne="http://schemas.microsoft.com/office/word/2006/wordml" xmlns:wps="http://schemas.microsoft.com/office/word/2010/wordprocessingShape" mc:Ignorable="w14 w15 w16se w16cid wp14">
   <w:body>
     <w:p>
       <w:pPr>
@@ -148,8 +148,19 @@
             <w:sz w:val="16"/>
             <w:szCs w:val="16"/>
           </w:rPr>
-          <w:t>github.com/CaptainStack</w:t>
+          <w:t>github.com/</w:t>
         </w:r>
+        <w:proofErr w:type="spellStart"/>
+        <w:r>
+          <w:rPr>
+            <w:rStyle w:val="Hyperlink"/>
+            <w:rFonts w:cs="Times New Roman"/>
+            <w:sz w:val="16"/>
+            <w:szCs w:val="16"/>
+          </w:rPr>
+          <w:t>CaptainStack</w:t>
+        </w:r>
+        <w:proofErr w:type="spellEnd"/>
       </w:hyperlink>
     </w:p>
     <w:p>
@@ -165,8 +176,7 @@
       <w:r>
         <w:rPr>
           <w:b w:val="0"/>
-          <w:sz w:val="28"/>
-          <w:szCs w:val="28"/>
+          <w:szCs w:val="24"/>
         </w:rPr>
         <w:t>Education:</w:t>
       </w:r>
@@ -219,15 +229,13 @@
         <w:spacing w:before="40" w:after="40"/>
         <w:rPr>
           <w:b w:val="0"/>
-          <w:sz w:val="28"/>
-          <w:szCs w:val="28"/>
-        </w:rPr>
-      </w:pPr>
-      <w:r>
-        <w:rPr>
-          <w:b w:val="0"/>
-          <w:sz w:val="28"/>
-          <w:szCs w:val="28"/>
+          <w:szCs w:val="24"/>
+        </w:rPr>
+      </w:pPr>
+      <w:r>
+        <w:rPr>
+          <w:b w:val="0"/>
+          <w:szCs w:val="24"/>
         </w:rPr>
         <w:t>Bio</w:t>
       </w:r>
@@ -255,15 +263,15 @@
           <w:sz w:val="16"/>
           <w:szCs w:val="16"/>
         </w:rPr>
-        <w:t xml:space="preserve">Over </w:t>
-      </w:r>
-      <w:r>
-        <w:rPr>
-          <w:b w:val="0"/>
-          <w:sz w:val="16"/>
-          <w:szCs w:val="16"/>
-        </w:rPr>
-        <w:t>six</w:t>
+        <w:t>Over</w:t>
+      </w:r>
+      <w:r>
+        <w:rPr>
+          <w:b w:val="0"/>
+          <w:sz w:val="16"/>
+          <w:szCs w:val="16"/>
+        </w:rPr>
+        <w:t xml:space="preserve"> seven</w:t>
       </w:r>
       <w:r>
         <w:rPr>
@@ -287,7 +295,7 @@
           <w:sz w:val="16"/>
           <w:szCs w:val="16"/>
         </w:rPr>
-        <w:t>three</w:t>
+        <w:t>four</w:t>
       </w:r>
       <w:r>
         <w:rPr>
@@ -331,13 +339,39 @@
           <w:szCs w:val="16"/>
         </w:rPr>
       </w:pPr>
-      <w:r>
-        <w:rPr>
-          <w:b w:val="0"/>
-          <w:sz w:val="16"/>
-          <w:szCs w:val="16"/>
-        </w:rPr>
-        <w:t>Full stack web developer with a love of translating human needs and ideas into</w:t>
+      <w:bookmarkStart w:id="0" w:name="_GoBack"/>
+      <w:r>
+        <w:rPr>
+          <w:b w:val="0"/>
+          <w:sz w:val="16"/>
+          <w:szCs w:val="16"/>
+        </w:rPr>
+        <w:t>Full</w:t>
+      </w:r>
+      <w:r>
+        <w:rPr>
+          <w:b w:val="0"/>
+          <w:sz w:val="16"/>
+          <w:szCs w:val="16"/>
+        </w:rPr>
+        <w:t>-</w:t>
+      </w:r>
+      <w:r>
+        <w:rPr>
+          <w:b w:val="0"/>
+          <w:sz w:val="16"/>
+          <w:szCs w:val="16"/>
+        </w:rPr>
+        <w:t>stack</w:t>
+      </w:r>
+      <w:bookmarkEnd w:id="0"/>
+      <w:r>
+        <w:rPr>
+          <w:b w:val="0"/>
+          <w:sz w:val="16"/>
+          <w:szCs w:val="16"/>
+        </w:rPr>
+        <w:t xml:space="preserve"> web developer with a love of translating human needs and ideas into</w:t>
       </w:r>
       <w:r>
         <w:rPr>
@@ -387,7 +421,7 @@
           <w:sz w:val="16"/>
           <w:szCs w:val="16"/>
         </w:rPr>
-        <w:t>Three</w:t>
+        <w:t>Four</w:t>
       </w:r>
       <w:r>
         <w:rPr>
@@ -628,14 +662,14 @@
         <w:ind w:left="360" w:hanging="360"/>
         <w:jc w:val="left"/>
         <w:rPr>
-          <w:sz w:val="28"/>
-          <w:szCs w:val="28"/>
-        </w:rPr>
-      </w:pPr>
-      <w:r>
-        <w:rPr>
-          <w:sz w:val="28"/>
-          <w:szCs w:val="28"/>
+          <w:sz w:val="24"/>
+          <w:szCs w:val="24"/>
+        </w:rPr>
+      </w:pPr>
+      <w:r>
+        <w:rPr>
+          <w:sz w:val="24"/>
+          <w:szCs w:val="24"/>
         </w:rPr>
         <w:t>Skills</w:t>
       </w:r>
@@ -682,14 +716,44 @@
           <w:sz w:val="16"/>
           <w:szCs w:val="16"/>
         </w:rPr>
-        <w:t>ES6/CoffeeScript/</w:t>
-      </w:r>
-      <w:r>
-        <w:rPr>
-          <w:sz w:val="16"/>
-          <w:szCs w:val="16"/>
-        </w:rPr>
-        <w:t xml:space="preserve">jQuery, Ruby, </w:t>
+        <w:t>ES6/</w:t>
+      </w:r>
+      <w:proofErr w:type="spellStart"/>
+      <w:r>
+        <w:rPr>
+          <w:sz w:val="16"/>
+          <w:szCs w:val="16"/>
+        </w:rPr>
+        <w:t>CoffeeScript</w:t>
+      </w:r>
+      <w:proofErr w:type="spellEnd"/>
+      <w:r>
+        <w:rPr>
+          <w:sz w:val="16"/>
+          <w:szCs w:val="16"/>
+        </w:rPr>
+        <w:t>/</w:t>
+      </w:r>
+      <w:r>
+        <w:rPr>
+          <w:sz w:val="16"/>
+          <w:szCs w:val="16"/>
+        </w:rPr>
+        <w:t xml:space="preserve">jQuery, </w:t>
+      </w:r>
+      <w:r>
+        <w:rPr>
+          <w:sz w:val="16"/>
+          <w:szCs w:val="16"/>
+        </w:rPr>
+        <w:t>C#/ASP.NET,</w:t>
+      </w:r>
+      <w:r>
+        <w:rPr>
+          <w:sz w:val="16"/>
+          <w:szCs w:val="16"/>
+        </w:rPr>
+        <w:t xml:space="preserve"> </w:t>
       </w:r>
       <w:r>
         <w:rPr>
@@ -770,6 +834,27 @@
           <w:sz w:val="16"/>
           <w:szCs w:val="16"/>
         </w:rPr>
+        <w:t xml:space="preserve">SQL/MySQL, </w:t>
+      </w:r>
+      <w:r>
+        <w:rPr>
+          <w:sz w:val="16"/>
+          <w:szCs w:val="16"/>
+        </w:rPr>
+        <w:t>React/Redux,</w:t>
+      </w:r>
+      <w:r>
+        <w:rPr>
+          <w:sz w:val="16"/>
+          <w:szCs w:val="16"/>
+        </w:rPr>
+        <w:t xml:space="preserve"> </w:t>
+      </w:r>
+      <w:r>
+        <w:rPr>
+          <w:sz w:val="16"/>
+          <w:szCs w:val="16"/>
+        </w:rPr>
         <w:t>Ruby on Rails</w:t>
       </w:r>
       <w:r>
@@ -815,51 +900,14 @@
           <w:sz w:val="16"/>
           <w:szCs w:val="16"/>
         </w:rPr>
-        <w:t>Sass /</w:t>
-      </w:r>
-      <w:r>
-        <w:rPr>
-          <w:sz w:val="16"/>
-          <w:szCs w:val="16"/>
-        </w:rPr>
-        <w:t xml:space="preserve"> Bootstrap</w:t>
-      </w:r>
-      <w:bookmarkStart w:id="0" w:name="_GoBack"/>
-      <w:bookmarkEnd w:id="0"/>
-      <w:r>
-        <w:rPr>
-          <w:sz w:val="16"/>
-          <w:szCs w:val="16"/>
-        </w:rPr>
-        <w:t>, SQL</w:t>
-      </w:r>
-      <w:r>
-        <w:rPr>
-          <w:sz w:val="16"/>
-          <w:szCs w:val="16"/>
-        </w:rPr>
-        <w:t xml:space="preserve"> </w:t>
-      </w:r>
-      <w:r>
-        <w:rPr>
-          <w:sz w:val="16"/>
-          <w:szCs w:val="16"/>
-        </w:rPr>
-        <w:t>/</w:t>
-      </w:r>
-      <w:r>
-        <w:rPr>
-          <w:sz w:val="16"/>
-          <w:szCs w:val="16"/>
-        </w:rPr>
-        <w:t xml:space="preserve"> </w:t>
-      </w:r>
-      <w:r>
-        <w:rPr>
-          <w:sz w:val="16"/>
-          <w:szCs w:val="16"/>
-        </w:rPr>
-        <w:t>MySQL</w:t>
+        <w:t>Sass/</w:t>
+      </w:r>
+      <w:r>
+        <w:rPr>
+          <w:sz w:val="16"/>
+          <w:szCs w:val="16"/>
+        </w:rPr>
+        <w:t>Bootstrap</w:t>
       </w:r>
     </w:p>
     <w:p>
@@ -932,21 +980,7 @@
           <w:sz w:val="16"/>
           <w:szCs w:val="16"/>
         </w:rPr>
-        <w:t>React</w:t>
-      </w:r>
-      <w:r>
-        <w:rPr>
-          <w:sz w:val="16"/>
-          <w:szCs w:val="16"/>
-        </w:rPr>
-        <w:t>/Redux</w:t>
-      </w:r>
-      <w:r>
-        <w:rPr>
-          <w:sz w:val="16"/>
-          <w:szCs w:val="16"/>
-        </w:rPr>
-        <w:t>, Angular</w:t>
+        <w:t>Angular</w:t>
       </w:r>
       <w:r>
         <w:rPr>
@@ -1004,15 +1038,13 @@
         <w:spacing w:before="40" w:after="40"/>
         <w:rPr>
           <w:b w:val="0"/>
-          <w:sz w:val="28"/>
-          <w:szCs w:val="28"/>
-        </w:rPr>
-      </w:pPr>
-      <w:r>
-        <w:rPr>
-          <w:b w:val="0"/>
-          <w:sz w:val="28"/>
-          <w:szCs w:val="28"/>
+          <w:szCs w:val="24"/>
+        </w:rPr>
+      </w:pPr>
+      <w:r>
+        <w:rPr>
+          <w:b w:val="0"/>
+          <w:szCs w:val="24"/>
         </w:rPr>
         <w:t>Professional Experience</w:t>
       </w:r>
@@ -1039,6 +1071,47 @@
           <w:sz w:val="16"/>
           <w:szCs w:val="16"/>
         </w:rPr>
+        <w:t>Microsoft</w:t>
+      </w:r>
+      <w:r>
+        <w:rPr>
+          <w:rFonts w:eastAsia="MS Mincho"/>
+          <w:sz w:val="16"/>
+          <w:szCs w:val="16"/>
+        </w:rPr>
+        <w:t xml:space="preserve"> (06/2017 – present): SDE II on Bing Growth &amp; Engagement team working on </w:t>
+      </w:r>
+      <w:r>
+        <w:rPr>
+          <w:rFonts w:eastAsia="MS Mincho"/>
+          <w:sz w:val="16"/>
+          <w:szCs w:val="16"/>
+        </w:rPr>
+        <w:t>an A/B testing platform for outreach emails.</w:t>
+      </w:r>
+    </w:p>
+    <w:p>
+      <w:pPr>
+        <w:pStyle w:val="Overviewbullets"/>
+        <w:numPr>
+          <w:ilvl w:val="0"/>
+          <w:numId w:val="8"/>
+        </w:numPr>
+        <w:spacing w:before="0" w:after="60"/>
+        <w:jc w:val="left"/>
+        <w:rPr>
+          <w:rFonts w:eastAsia="MS Mincho"/>
+          <w:sz w:val="16"/>
+          <w:szCs w:val="16"/>
+        </w:rPr>
+      </w:pPr>
+      <w:r>
+        <w:rPr>
+          <w:rFonts w:eastAsia="MS Mincho"/>
+          <w:b/>
+          <w:sz w:val="16"/>
+          <w:szCs w:val="16"/>
+        </w:rPr>
         <w:t>Fencing Time</w:t>
       </w:r>
       <w:r>
@@ -1055,7 +1128,31 @@
           <w:sz w:val="16"/>
           <w:szCs w:val="16"/>
         </w:rPr>
-        <w:t>10/2015 - present</w:t>
+        <w:t xml:space="preserve">10/2015 </w:t>
+      </w:r>
+      <w:r>
+        <w:rPr>
+          <w:rFonts w:eastAsia="MS Mincho"/>
+          <w:sz w:val="16"/>
+          <w:szCs w:val="16"/>
+        </w:rPr>
+        <w:t>–</w:t>
+      </w:r>
+      <w:r>
+        <w:rPr>
+          <w:rFonts w:eastAsia="MS Mincho"/>
+          <w:sz w:val="16"/>
+          <w:szCs w:val="16"/>
+        </w:rPr>
+        <w:t xml:space="preserve"> </w:t>
+      </w:r>
+      <w:r>
+        <w:rPr>
+          <w:rFonts w:eastAsia="MS Mincho"/>
+          <w:sz w:val="16"/>
+          <w:szCs w:val="16"/>
+        </w:rPr>
+        <w:t>01/2017</w:t>
       </w:r>
       <w:r>
         <w:rPr>
@@ -1079,7 +1176,23 @@
           <w:sz w:val="16"/>
           <w:szCs w:val="16"/>
         </w:rPr>
-        <w:t xml:space="preserve">ull stack development </w:t>
+        <w:t>ull</w:t>
+      </w:r>
+      <w:r>
+        <w:rPr>
+          <w:rFonts w:eastAsia="MS Mincho"/>
+          <w:sz w:val="16"/>
+          <w:szCs w:val="16"/>
+        </w:rPr>
+        <w:t>-</w:t>
+      </w:r>
+      <w:r>
+        <w:rPr>
+          <w:rFonts w:eastAsia="MS Mincho"/>
+          <w:sz w:val="16"/>
+          <w:szCs w:val="16"/>
+        </w:rPr>
+        <w:t xml:space="preserve">stack development </w:t>
       </w:r>
       <w:r>
         <w:rPr>
@@ -1826,17 +1939,16 @@
       <w:r>
         <w:rPr>
           <w:b w:val="0"/>
+          <w:szCs w:val="24"/>
+        </w:rPr>
+        <w:t>Projects</w:t>
+      </w:r>
+      <w:r>
+        <w:rPr>
+          <w:b w:val="0"/>
           <w:sz w:val="28"/>
           <w:szCs w:val="28"/>
         </w:rPr>
-        <w:t>Projects</w:t>
-      </w:r>
-      <w:r>
-        <w:rPr>
-          <w:b w:val="0"/>
-          <w:sz w:val="28"/>
-          <w:szCs w:val="28"/>
-        </w:rPr>
         <w:t xml:space="preserve"> </w:t>
       </w:r>
       <w:r>
@@ -1853,7 +1965,15 @@
           <w:sz w:val="16"/>
           <w:szCs w:val="16"/>
         </w:rPr>
-        <w:t xml:space="preserve">full </w:t>
+        <w:t>personal</w:t>
+      </w:r>
+      <w:r>
+        <w:rPr>
+          <w:b w:val="0"/>
+          <w:sz w:val="16"/>
+          <w:szCs w:val="16"/>
+        </w:rPr>
+        <w:t xml:space="preserve"> </w:t>
       </w:r>
       <w:r>
         <w:rPr>
@@ -1886,9 +2006,31 @@
     <w:p>
       <w:pPr>
         <w:pStyle w:val="Heading2"/>
-      </w:pPr>
-      <w:r>
-        <w:t>Interactive US Map (Sinatra, jQuery)</w:t>
+        <w:rPr>
+          <w:sz w:val="20"/>
+          <w:szCs w:val="20"/>
+        </w:rPr>
+      </w:pPr>
+      <w:r>
+        <w:rPr>
+          <w:sz w:val="20"/>
+          <w:szCs w:val="20"/>
+        </w:rPr>
+        <w:t>Bing Email Platform Templating System</w:t>
+      </w:r>
+      <w:r>
+        <w:rPr>
+          <w:sz w:val="20"/>
+          <w:szCs w:val="20"/>
+        </w:rPr>
+        <w:t xml:space="preserve"> (ASP.NET</w:t>
+      </w:r>
+      <w:r>
+        <w:rPr>
+          <w:sz w:val="20"/>
+          <w:szCs w:val="20"/>
+        </w:rPr>
+        <w:t>, C#, Cosmos)</w:t>
       </w:r>
     </w:p>
     <w:p>
@@ -1910,6 +2052,121 @@
           <w:sz w:val="16"/>
           <w:szCs w:val="16"/>
         </w:rPr>
+        <w:t xml:space="preserve">Designed and built a templating </w:t>
+      </w:r>
+      <w:r>
+        <w:rPr>
+          <w:sz w:val="16"/>
+          <w:szCs w:val="16"/>
+        </w:rPr>
+        <w:t>system</w:t>
+      </w:r>
+      <w:r>
+        <w:rPr>
+          <w:sz w:val="16"/>
+          <w:szCs w:val="16"/>
+        </w:rPr>
+        <w:t xml:space="preserve"> that allowed email</w:t>
+      </w:r>
+      <w:r>
+        <w:rPr>
+          <w:sz w:val="16"/>
+          <w:szCs w:val="16"/>
+        </w:rPr>
+        <w:t xml:space="preserve"> HTML to be rendered at runtime by combining a JSON data-model with flexible, reusable, and highly </w:t>
+      </w:r>
+      <w:r>
+        <w:rPr>
+          <w:sz w:val="16"/>
+          <w:szCs w:val="16"/>
+        </w:rPr>
+        <w:t>componentized</w:t>
+      </w:r>
+      <w:r>
+        <w:rPr>
+          <w:sz w:val="16"/>
+          <w:szCs w:val="16"/>
+        </w:rPr>
+        <w:t xml:space="preserve"> templates. This allowed our platform to </w:t>
+      </w:r>
+      <w:r>
+        <w:rPr>
+          <w:sz w:val="16"/>
+          <w:szCs w:val="16"/>
+        </w:rPr>
+        <w:t xml:space="preserve">run A/B tests on email content as well as personalize down to individual users. The system was built in C# and ASP.NET and integrated into a distributed system </w:t>
+      </w:r>
+      <w:r>
+        <w:rPr>
+          <w:sz w:val="16"/>
+          <w:szCs w:val="16"/>
+        </w:rPr>
+        <w:t xml:space="preserve">(Cosmos) </w:t>
+      </w:r>
+      <w:r>
+        <w:rPr>
+          <w:sz w:val="16"/>
+          <w:szCs w:val="16"/>
+        </w:rPr>
+        <w:t xml:space="preserve">that </w:t>
+      </w:r>
+      <w:r>
+        <w:rPr>
+          <w:sz w:val="16"/>
+          <w:szCs w:val="16"/>
+        </w:rPr>
+        <w:t xml:space="preserve">can </w:t>
+      </w:r>
+      <w:r>
+        <w:rPr>
+          <w:sz w:val="16"/>
+          <w:szCs w:val="16"/>
+        </w:rPr>
+        <w:t>send to millions of recipients in approximately an hour.</w:t>
+      </w:r>
+      <w:r>
+        <w:rPr>
+          <w:sz w:val="16"/>
+          <w:szCs w:val="16"/>
+        </w:rPr>
+        <w:t xml:space="preserve"> This essential feature enabled our platform to bring on external partners.</w:t>
+      </w:r>
+    </w:p>
+    <w:p>
+      <w:pPr>
+        <w:pStyle w:val="Heading2"/>
+        <w:rPr>
+          <w:sz w:val="20"/>
+          <w:szCs w:val="20"/>
+        </w:rPr>
+      </w:pPr>
+      <w:r>
+        <w:rPr>
+          <w:sz w:val="20"/>
+          <w:szCs w:val="20"/>
+        </w:rPr>
+        <w:t>Interactive US Map (Sinatra, jQuery)</w:t>
+      </w:r>
+    </w:p>
+    <w:p>
+      <w:pPr>
+        <w:pStyle w:val="Overviewbullets"/>
+        <w:numPr>
+          <w:ilvl w:val="0"/>
+          <w:numId w:val="0"/>
+        </w:numPr>
+        <w:spacing w:before="40" w:after="80"/>
+        <w:jc w:val="left"/>
+        <w:rPr>
+          <w:sz w:val="16"/>
+          <w:szCs w:val="16"/>
+        </w:rPr>
+      </w:pPr>
+      <w:r>
+        <w:rPr>
+          <w:sz w:val="16"/>
+          <w:szCs w:val="16"/>
+        </w:rPr>
         <w:t xml:space="preserve">Built a </w:t>
       </w:r>
       <w:r>
@@ -1938,14 +2195,14 @@
           <w:sz w:val="16"/>
           <w:szCs w:val="16"/>
         </w:rPr>
-        <w:t>Available</w:t>
-      </w:r>
-      <w:r>
-        <w:rPr>
-          <w:sz w:val="16"/>
-          <w:szCs w:val="16"/>
-        </w:rPr>
-        <w:t xml:space="preserve"> at</w:t>
+        <w:t xml:space="preserve">Viewable </w:t>
+      </w:r>
+      <w:r>
+        <w:rPr>
+          <w:sz w:val="16"/>
+          <w:szCs w:val="16"/>
+        </w:rPr>
+        <w:t>at</w:t>
       </w:r>
       <w:r>
         <w:rPr>
@@ -1982,8 +2239,16 @@
     <w:p>
       <w:pPr>
         <w:pStyle w:val="Heading2"/>
-      </w:pPr>
-      <w:r>
+        <w:rPr>
+          <w:sz w:val="20"/>
+          <w:szCs w:val="20"/>
+        </w:rPr>
+      </w:pPr>
+      <w:r>
+        <w:rPr>
+          <w:sz w:val="20"/>
+          <w:szCs w:val="20"/>
+        </w:rPr>
         <w:t>Operations Dashboard (Rails, Angular)</w:t>
       </w:r>
     </w:p>
@@ -2006,7 +2271,23 @@
           <w:sz w:val="16"/>
           <w:szCs w:val="16"/>
         </w:rPr>
-        <w:t>Designed a system and interface to allow Code.org's operations team manage professional development workshops hosted around the US. The system integrated with our website's users, but also introduce</w:t>
+        <w:t xml:space="preserve">Designed a system and interface to allow </w:t>
+      </w:r>
+      <w:proofErr w:type="spellStart"/>
+      <w:r>
+        <w:rPr>
+          <w:sz w:val="16"/>
+          <w:szCs w:val="16"/>
+        </w:rPr>
+        <w:t>Code.org's</w:t>
+      </w:r>
+      <w:proofErr w:type="spellEnd"/>
+      <w:r>
+        <w:rPr>
+          <w:sz w:val="16"/>
+          <w:szCs w:val="16"/>
+        </w:rPr>
+        <w:t xml:space="preserve"> operations team manage professional development workshops hosted around the US. The system integrated with our website's users, but also introduce</w:t>
       </w:r>
       <w:r>
         <w:rPr>
@@ -2034,14 +2315,38 @@
           <w:sz w:val="16"/>
           <w:szCs w:val="16"/>
         </w:rPr>
-        <w:t>, while the client was built as part of a Sinatra app with the front-end using AngularJS. This feature saved the operations team a considerable amount of manual work, and also enabled work to be done independently that would have previously required the assistance of an engineer.</w:t>
+        <w:t xml:space="preserve">, while the client was built as part of a Sinatra app with the front-end using AngularJS. This feature saved the operations team a considerable amount of manual work, </w:t>
+      </w:r>
+      <w:proofErr w:type="gramStart"/>
+      <w:r>
+        <w:rPr>
+          <w:sz w:val="16"/>
+          <w:szCs w:val="16"/>
+        </w:rPr>
+        <w:t>and also</w:t>
+      </w:r>
+      <w:proofErr w:type="gramEnd"/>
+      <w:r>
+        <w:rPr>
+          <w:sz w:val="16"/>
+          <w:szCs w:val="16"/>
+        </w:rPr>
+        <w:t xml:space="preserve"> enabled work to be done independently that would have previously required the assistance of an engineer.</w:t>
       </w:r>
     </w:p>
     <w:p>
       <w:pPr>
         <w:pStyle w:val="Heading2"/>
-      </w:pPr>
-      <w:r>
+        <w:rPr>
+          <w:sz w:val="20"/>
+          <w:szCs w:val="20"/>
+        </w:rPr>
+      </w:pPr>
+      <w:r>
+        <w:rPr>
+          <w:sz w:val="20"/>
+          <w:szCs w:val="20"/>
+        </w:rPr>
         <w:t>Automated email notification system (Ruby, Cron)</w:t>
       </w:r>
     </w:p>
@@ -2094,12 +2399,21 @@
         </w:rPr>
         <w:t xml:space="preserve"> abstracted significant manual work away from </w:t>
       </w:r>
-      <w:r>
-        <w:rPr>
-          <w:sz w:val="16"/>
-          <w:szCs w:val="16"/>
-        </w:rPr>
-        <w:t xml:space="preserve">Code.org’s </w:t>
+      <w:proofErr w:type="spellStart"/>
+      <w:r>
+        <w:rPr>
+          <w:sz w:val="16"/>
+          <w:szCs w:val="16"/>
+        </w:rPr>
+        <w:t>Code.org’s</w:t>
+      </w:r>
+      <w:proofErr w:type="spellEnd"/>
+      <w:r>
+        <w:rPr>
+          <w:sz w:val="16"/>
+          <w:szCs w:val="16"/>
+        </w:rPr>
+        <w:t xml:space="preserve"> </w:t>
       </w:r>
       <w:r>
         <w:rPr>
@@ -2112,8 +2426,16 @@
     <w:p>
       <w:pPr>
         <w:pStyle w:val="Heading2"/>
-      </w:pPr>
-      <w:r>
+        <w:rPr>
+          <w:sz w:val="20"/>
+          <w:szCs w:val="20"/>
+        </w:rPr>
+      </w:pPr>
+      <w:r>
+        <w:rPr>
+          <w:sz w:val="20"/>
+          <w:szCs w:val="20"/>
+        </w:rPr>
         <w:t>Stats front-end (Sinatra, SQL, jQuery)</w:t>
       </w:r>
     </w:p>
@@ -2163,12 +2485,17 @@
     <w:p>
       <w:pPr>
         <w:pStyle w:val="Heading2"/>
-      </w:pPr>
-      <w:r>
-        <w:t>Permission management system</w:t>
-      </w:r>
-      <w:r>
-        <w:t xml:space="preserve"> (CanCanCan)</w:t>
+        <w:rPr>
+          <w:sz w:val="20"/>
+          <w:szCs w:val="20"/>
+        </w:rPr>
+      </w:pPr>
+      <w:r>
+        <w:rPr>
+          <w:sz w:val="20"/>
+          <w:szCs w:val="20"/>
+        </w:rPr>
+        <w:t>Code.org homepage (Optimizely, CSS, JavaScript)</w:t>
       </w:r>
     </w:p>
     <w:p>
@@ -2190,99 +2517,85 @@
           <w:sz w:val="16"/>
           <w:szCs w:val="16"/>
         </w:rPr>
-        <w:t>Built an internal tool that allowed for permission management to be done via a web-interface without the assistance of an engineer. Permissions has previously been granted through a Rails console.</w:t>
+        <w:t xml:space="preserve">Built several new widgets including a carousel to </w:t>
+      </w:r>
+      <w:r>
+        <w:rPr>
+          <w:sz w:val="16"/>
+          <w:szCs w:val="16"/>
+        </w:rPr>
+        <w:t>recognize</w:t>
+      </w:r>
+      <w:r>
+        <w:rPr>
+          <w:sz w:val="16"/>
+          <w:szCs w:val="16"/>
+        </w:rPr>
+        <w:t xml:space="preserve"> Code.org donors, and </w:t>
+      </w:r>
+      <w:r>
+        <w:rPr>
+          <w:sz w:val="16"/>
+          <w:szCs w:val="16"/>
+        </w:rPr>
+        <w:t>integration with the Indiegogo API to show crowdfunding progress.</w:t>
+      </w:r>
+      <w:r>
+        <w:rPr>
+          <w:sz w:val="16"/>
+          <w:szCs w:val="16"/>
+        </w:rPr>
+        <w:t xml:space="preserve"> </w:t>
+      </w:r>
+      <w:r>
+        <w:rPr>
+          <w:sz w:val="16"/>
+          <w:szCs w:val="16"/>
+        </w:rPr>
+        <w:t xml:space="preserve">Designed </w:t>
+      </w:r>
+      <w:r>
+        <w:rPr>
+          <w:sz w:val="16"/>
+          <w:szCs w:val="16"/>
+        </w:rPr>
+        <w:t xml:space="preserve">multiple </w:t>
+      </w:r>
+      <w:r>
+        <w:rPr>
+          <w:sz w:val="16"/>
+          <w:szCs w:val="16"/>
+        </w:rPr>
+        <w:t>A/B tests in Optimizely for the Code.org homepage and developed or altered layout and features accordingly.</w:t>
       </w:r>
     </w:p>
     <w:p>
       <w:pPr>
         <w:pStyle w:val="Heading2"/>
-      </w:pPr>
-      <w:r>
-        <w:t>Code.org homepage (Optimizely, CSS, JavaScript)</w:t>
-      </w:r>
-    </w:p>
-    <w:p>
-      <w:pPr>
-        <w:pStyle w:val="Overviewbullets"/>
-        <w:numPr>
-          <w:ilvl w:val="0"/>
-          <w:numId w:val="0"/>
-        </w:numPr>
-        <w:spacing w:before="40" w:after="80"/>
-        <w:jc w:val="left"/>
-        <w:rPr>
-          <w:sz w:val="16"/>
-          <w:szCs w:val="16"/>
-        </w:rPr>
-      </w:pPr>
-      <w:r>
-        <w:rPr>
-          <w:sz w:val="16"/>
-          <w:szCs w:val="16"/>
-        </w:rPr>
-        <w:t xml:space="preserve">Built several new widgets including a carousel to </w:t>
-      </w:r>
-      <w:r>
-        <w:rPr>
-          <w:sz w:val="16"/>
-          <w:szCs w:val="16"/>
-        </w:rPr>
-        <w:t>recognize</w:t>
-      </w:r>
-      <w:r>
-        <w:rPr>
-          <w:sz w:val="16"/>
-          <w:szCs w:val="16"/>
-        </w:rPr>
-        <w:t xml:space="preserve"> Code.org donors, and </w:t>
-      </w:r>
-      <w:r>
-        <w:rPr>
-          <w:sz w:val="16"/>
-          <w:szCs w:val="16"/>
-        </w:rPr>
-        <w:t>integration with the Indiegogo API to show crowdfunding progress.</w:t>
-      </w:r>
-      <w:r>
-        <w:rPr>
-          <w:sz w:val="16"/>
-          <w:szCs w:val="16"/>
-        </w:rPr>
-        <w:t xml:space="preserve"> </w:t>
-      </w:r>
-      <w:r>
-        <w:rPr>
-          <w:sz w:val="16"/>
-          <w:szCs w:val="16"/>
-        </w:rPr>
-        <w:t xml:space="preserve">Designed </w:t>
-      </w:r>
-      <w:r>
-        <w:rPr>
-          <w:sz w:val="16"/>
-          <w:szCs w:val="16"/>
-        </w:rPr>
-        <w:t xml:space="preserve">multiple </w:t>
-      </w:r>
-      <w:r>
-        <w:rPr>
-          <w:sz w:val="16"/>
-          <w:szCs w:val="16"/>
-        </w:rPr>
-        <w:t>A/B tests in Optimizely for the Code.org homepage and developed or altered layout and features accordingly.</w:t>
-      </w:r>
-    </w:p>
-    <w:p>
-      <w:pPr>
-        <w:pStyle w:val="Heading2"/>
-      </w:pPr>
-      <w:r>
+        <w:rPr>
+          <w:sz w:val="20"/>
+          <w:szCs w:val="20"/>
+        </w:rPr>
+      </w:pPr>
+      <w:r>
+        <w:rPr>
+          <w:sz w:val="20"/>
+          <w:szCs w:val="20"/>
+        </w:rPr>
         <w:t>Chess Scouter (JavaScript, jQuery</w:t>
       </w:r>
       <w:r>
+        <w:rPr>
+          <w:sz w:val="20"/>
+          <w:szCs w:val="20"/>
+        </w:rPr>
         <w:t>, CSS</w:t>
       </w:r>
       <w:r>
+        <w:rPr>
+          <w:sz w:val="20"/>
+          <w:szCs w:val="20"/>
+        </w:rPr>
         <w:t>)</w:t>
       </w:r>
     </w:p>
@@ -2343,8 +2656,18 @@
             <w:sz w:val="16"/>
             <w:szCs w:val="16"/>
           </w:rPr>
-          <w:t>tack.github.io/ChessScouter</w:t>
+          <w:t>tack.github.io/</w:t>
         </w:r>
+        <w:proofErr w:type="spellStart"/>
+        <w:r>
+          <w:rPr>
+            <w:rStyle w:val="Hyperlink"/>
+            <w:sz w:val="16"/>
+            <w:szCs w:val="16"/>
+          </w:rPr>
+          <w:t>ChessScouter</w:t>
+        </w:r>
+        <w:proofErr w:type="spellEnd"/>
       </w:hyperlink>
       <w:r>
         <w:rPr>
@@ -2367,7 +2690,7 @@
 </file>
 
 <file path=word/endnotes.xml><?xml version="1.0" encoding="utf-8"?>
-<w:endnotes xmlns:wpc="http://schemas.microsoft.com/office/word/2010/wordprocessingCanvas" xmlns:cx="http://schemas.microsoft.com/office/drawing/2014/chartex" xmlns:cx1="http://schemas.microsoft.com/office/drawing/2015/9/8/chartex" xmlns:cx2="http://schemas.microsoft.com/office/drawing/2015/10/21/chartex" xmlns:cx3="http://schemas.microsoft.com/office/drawing/2016/5/9/chartex" xmlns:cx4="http://schemas.microsoft.com/office/drawing/2016/5/10/chartex" xmlns:cx5="http://schemas.microsoft.com/office/drawing/2016/5/11/chartex" xmlns:mc="http://schemas.openxmlformats.org/markup-compatibility/2006" xmlns:o="urn:schemas-microsoft-com:office:office" xmlns:r="http://schemas.openxmlformats.org/officeDocument/2006/relationships" xmlns:m="http://schemas.openxmlformats.org/officeDocument/2006/math" xmlns:v="urn:schemas-microsoft-com:vml" xmlns:wp14="http://schemas.microsoft.com/office/word/2010/wordprocessingDrawing" xmlns:wp="http://schemas.openxmlformats.org/drawingml/2006/wordprocessingDrawing" xmlns:w10="urn:schemas-microsoft-com:office:word" xmlns:w="http://schemas.openxmlformats.org/wordprocessingml/2006/main" xmlns:w14="http://schemas.microsoft.com/office/word/2010/wordml" xmlns:w15="http://schemas.microsoft.com/office/word/2012/wordml" xmlns:w16se="http://schemas.microsoft.com/office/word/2015/wordml/symex" xmlns:wpg="http://schemas.microsoft.com/office/word/2010/wordprocessingGroup" xmlns:wpi="http://schemas.microsoft.com/office/word/2010/wordprocessingInk" xmlns:wne="http://schemas.microsoft.com/office/word/2006/wordml" xmlns:wps="http://schemas.microsoft.com/office/word/2010/wordprocessingShape" mc:Ignorable="w14 w15 w16se wp14">
+<w:endnotes xmlns:wpc="http://schemas.microsoft.com/office/word/2010/wordprocessingCanvas" xmlns:cx="http://schemas.microsoft.com/office/drawing/2014/chartex" xmlns:cx1="http://schemas.microsoft.com/office/drawing/2015/9/8/chartex" xmlns:cx2="http://schemas.microsoft.com/office/drawing/2015/10/21/chartex" xmlns:cx3="http://schemas.microsoft.com/office/drawing/2016/5/9/chartex" xmlns:cx4="http://schemas.microsoft.com/office/drawing/2016/5/10/chartex" xmlns:cx5="http://schemas.microsoft.com/office/drawing/2016/5/11/chartex" xmlns:cx6="http://schemas.microsoft.com/office/drawing/2016/5/12/chartex" xmlns:cx7="http://schemas.microsoft.com/office/drawing/2016/5/13/chartex" xmlns:cx8="http://schemas.microsoft.com/office/drawing/2016/5/14/chartex" xmlns:mc="http://schemas.openxmlformats.org/markup-compatibility/2006" xmlns:aink="http://schemas.microsoft.com/office/drawing/2016/ink" xmlns:am3d="http://schemas.microsoft.com/office/drawing/2017/model3d" xmlns:o="urn:schemas-microsoft-com:office:office" xmlns:r="http://schemas.openxmlformats.org/officeDocument/2006/relationships" xmlns:m="http://schemas.openxmlformats.org/officeDocument/2006/math" xmlns:v="urn:schemas-microsoft-com:vml" xmlns:wp14="http://schemas.microsoft.com/office/word/2010/wordprocessingDrawing" xmlns:wp="http://schemas.openxmlformats.org/drawingml/2006/wordprocessingDrawing" xmlns:w10="urn:schemas-microsoft-com:office:word" xmlns:w="http://schemas.openxmlformats.org/wordprocessingml/2006/main" xmlns:w14="http://schemas.microsoft.com/office/word/2010/wordml" xmlns:w15="http://schemas.microsoft.com/office/word/2012/wordml" xmlns:w16cid="http://schemas.microsoft.com/office/word/2016/wordml/cid" xmlns:w16se="http://schemas.microsoft.com/office/word/2015/wordml/symex" xmlns:wpg="http://schemas.microsoft.com/office/word/2010/wordprocessingGroup" xmlns:wpi="http://schemas.microsoft.com/office/word/2010/wordprocessingInk" xmlns:wne="http://schemas.microsoft.com/office/word/2006/wordml" xmlns:wps="http://schemas.microsoft.com/office/word/2010/wordprocessingShape" mc:Ignorable="w14 w15 w16se w16cid wp14">
   <w:endnote w:type="separator" w:id="-1">
     <w:p>
       <w:r>
@@ -2386,7 +2709,7 @@
 </file>
 
 <file path=word/footnotes.xml><?xml version="1.0" encoding="utf-8"?>
-<w:footnotes xmlns:wpc="http://schemas.microsoft.com/office/word/2010/wordprocessingCanvas" xmlns:cx="http://schemas.microsoft.com/office/drawing/2014/chartex" xmlns:cx1="http://schemas.microsoft.com/office/drawing/2015/9/8/chartex" xmlns:cx2="http://schemas.microsoft.com/office/drawing/2015/10/21/chartex" xmlns:cx3="http://schemas.microsoft.com/office/drawing/2016/5/9/chartex" xmlns:cx4="http://schemas.microsoft.com/office/drawing/2016/5/10/chartex" xmlns:cx5="http://schemas.microsoft.com/office/drawing/2016/5/11/chartex" xmlns:mc="http://schemas.openxmlformats.org/markup-compatibility/2006" xmlns:o="urn:schemas-microsoft-com:office:office" xmlns:r="http://schemas.openxmlformats.org/officeDocument/2006/relationships" xmlns:m="http://schemas.openxmlformats.org/officeDocument/2006/math" xmlns:v="urn:schemas-microsoft-com:vml" xmlns:wp14="http://schemas.microsoft.com/office/word/2010/wordprocessingDrawing" xmlns:wp="http://schemas.openxmlformats.org/drawingml/2006/wordprocessingDrawing" xmlns:w10="urn:schemas-microsoft-com:office:word" xmlns:w="http://schemas.openxmlformats.org/wordprocessingml/2006/main" xmlns:w14="http://schemas.microsoft.com/office/word/2010/wordml" xmlns:w15="http://schemas.microsoft.com/office/word/2012/wordml" xmlns:w16se="http://schemas.microsoft.com/office/word/2015/wordml/symex" xmlns:wpg="http://schemas.microsoft.com/office/word/2010/wordprocessingGroup" xmlns:wpi="http://schemas.microsoft.com/office/word/2010/wordprocessingInk" xmlns:wne="http://schemas.microsoft.com/office/word/2006/wordml" xmlns:wps="http://schemas.microsoft.com/office/word/2010/wordprocessingShape" mc:Ignorable="w14 w15 w16se wp14">
+<w:footnotes xmlns:wpc="http://schemas.microsoft.com/office/word/2010/wordprocessingCanvas" xmlns:cx="http://schemas.microsoft.com/office/drawing/2014/chartex" xmlns:cx1="http://schemas.microsoft.com/office/drawing/2015/9/8/chartex" xmlns:cx2="http://schemas.microsoft.com/office/drawing/2015/10/21/chartex" xmlns:cx3="http://schemas.microsoft.com/office/drawing/2016/5/9/chartex" xmlns:cx4="http://schemas.microsoft.com/office/drawing/2016/5/10/chartex" xmlns:cx5="http://schemas.microsoft.com/office/drawing/2016/5/11/chartex" xmlns:cx6="http://schemas.microsoft.com/office/drawing/2016/5/12/chartex" xmlns:cx7="http://schemas.microsoft.com/office/drawing/2016/5/13/chartex" xmlns:cx8="http://schemas.microsoft.com/office/drawing/2016/5/14/chartex" xmlns:mc="http://schemas.openxmlformats.org/markup-compatibility/2006" xmlns:aink="http://schemas.microsoft.com/office/drawing/2016/ink" xmlns:am3d="http://schemas.microsoft.com/office/drawing/2017/model3d" xmlns:o="urn:schemas-microsoft-com:office:office" xmlns:r="http://schemas.openxmlformats.org/officeDocument/2006/relationships" xmlns:m="http://schemas.openxmlformats.org/officeDocument/2006/math" xmlns:v="urn:schemas-microsoft-com:vml" xmlns:wp14="http://schemas.microsoft.com/office/word/2010/wordprocessingDrawing" xmlns:wp="http://schemas.openxmlformats.org/drawingml/2006/wordprocessingDrawing" xmlns:w10="urn:schemas-microsoft-com:office:word" xmlns:w="http://schemas.openxmlformats.org/wordprocessingml/2006/main" xmlns:w14="http://schemas.microsoft.com/office/word/2010/wordml" xmlns:w15="http://schemas.microsoft.com/office/word/2012/wordml" xmlns:w16cid="http://schemas.microsoft.com/office/word/2016/wordml/cid" xmlns:w16se="http://schemas.microsoft.com/office/word/2015/wordml/symex" xmlns:wpg="http://schemas.microsoft.com/office/word/2010/wordprocessingGroup" xmlns:wpi="http://schemas.microsoft.com/office/word/2010/wordprocessingInk" xmlns:wne="http://schemas.microsoft.com/office/word/2006/wordml" xmlns:wps="http://schemas.microsoft.com/office/word/2010/wordprocessingShape" mc:Ignorable="w14 w15 w16se w16cid wp14">
   <w:footnote w:type="separator" w:id="-1">
     <w:p>
       <w:r>
@@ -2405,7 +2728,7 @@
 </file>
 
 <file path=word/header1.xml><?xml version="1.0" encoding="utf-8"?>
-<w:hdr xmlns:wpc="http://schemas.microsoft.com/office/word/2010/wordprocessingCanvas" xmlns:cx="http://schemas.microsoft.com/office/drawing/2014/chartex" xmlns:cx1="http://schemas.microsoft.com/office/drawing/2015/9/8/chartex" xmlns:cx2="http://schemas.microsoft.com/office/drawing/2015/10/21/chartex" xmlns:cx3="http://schemas.microsoft.com/office/drawing/2016/5/9/chartex" xmlns:cx4="http://schemas.microsoft.com/office/drawing/2016/5/10/chartex" xmlns:cx5="http://schemas.microsoft.com/office/drawing/2016/5/11/chartex" xmlns:mc="http://schemas.openxmlformats.org/markup-compatibility/2006" xmlns:o="urn:schemas-microsoft-com:office:office" xmlns:r="http://schemas.openxmlformats.org/officeDocument/2006/relationships" xmlns:m="http://schemas.openxmlformats.org/officeDocument/2006/math" xmlns:v="urn:schemas-microsoft-com:vml" xmlns:wp14="http://schemas.microsoft.com/office/word/2010/wordprocessingDrawing" xmlns:wp="http://schemas.openxmlformats.org/drawingml/2006/wordprocessingDrawing" xmlns:w10="urn:schemas-microsoft-com:office:word" xmlns:w="http://schemas.openxmlformats.org/wordprocessingml/2006/main" xmlns:w14="http://schemas.microsoft.com/office/word/2010/wordml" xmlns:w15="http://schemas.microsoft.com/office/word/2012/wordml" xmlns:w16se="http://schemas.microsoft.com/office/word/2015/wordml/symex" xmlns:wpg="http://schemas.microsoft.com/office/word/2010/wordprocessingGroup" xmlns:wpi="http://schemas.microsoft.com/office/word/2010/wordprocessingInk" xmlns:wne="http://schemas.microsoft.com/office/word/2006/wordml" xmlns:wps="http://schemas.microsoft.com/office/word/2010/wordprocessingShape" mc:Ignorable="w14 w15 w16se wp14">
+<w:hdr xmlns:wpc="http://schemas.microsoft.com/office/word/2010/wordprocessingCanvas" xmlns:cx="http://schemas.microsoft.com/office/drawing/2014/chartex" xmlns:cx1="http://schemas.microsoft.com/office/drawing/2015/9/8/chartex" xmlns:cx2="http://schemas.microsoft.com/office/drawing/2015/10/21/chartex" xmlns:cx3="http://schemas.microsoft.com/office/drawing/2016/5/9/chartex" xmlns:cx4="http://schemas.microsoft.com/office/drawing/2016/5/10/chartex" xmlns:cx5="http://schemas.microsoft.com/office/drawing/2016/5/11/chartex" xmlns:cx6="http://schemas.microsoft.com/office/drawing/2016/5/12/chartex" xmlns:cx7="http://schemas.microsoft.com/office/drawing/2016/5/13/chartex" xmlns:cx8="http://schemas.microsoft.com/office/drawing/2016/5/14/chartex" xmlns:mc="http://schemas.openxmlformats.org/markup-compatibility/2006" xmlns:aink="http://schemas.microsoft.com/office/drawing/2016/ink" xmlns:am3d="http://schemas.microsoft.com/office/drawing/2017/model3d" xmlns:o="urn:schemas-microsoft-com:office:office" xmlns:r="http://schemas.openxmlformats.org/officeDocument/2006/relationships" xmlns:m="http://schemas.openxmlformats.org/officeDocument/2006/math" xmlns:v="urn:schemas-microsoft-com:vml" xmlns:wp14="http://schemas.microsoft.com/office/word/2010/wordprocessingDrawing" xmlns:wp="http://schemas.openxmlformats.org/drawingml/2006/wordprocessingDrawing" xmlns:w10="urn:schemas-microsoft-com:office:word" xmlns:w="http://schemas.openxmlformats.org/wordprocessingml/2006/main" xmlns:w14="http://schemas.microsoft.com/office/word/2010/wordml" xmlns:w15="http://schemas.microsoft.com/office/word/2012/wordml" xmlns:w16cid="http://schemas.microsoft.com/office/word/2016/wordml/cid" xmlns:w16se="http://schemas.microsoft.com/office/word/2015/wordml/symex" xmlns:wpg="http://schemas.microsoft.com/office/word/2010/wordprocessingGroup" xmlns:wpi="http://schemas.microsoft.com/office/word/2010/wordprocessingInk" xmlns:wne="http://schemas.microsoft.com/office/word/2006/wordml" xmlns:wps="http://schemas.microsoft.com/office/word/2010/wordprocessingShape" mc:Ignorable="w14 w15 w16se w16cid wp14">
   <w:p>
     <w:pPr>
       <w:pStyle w:val="Name"/>
@@ -2418,7 +2741,7 @@
 </file>
 
 <file path=word/numbering.xml><?xml version="1.0" encoding="utf-8"?>
-<w:numbering xmlns:wpc="http://schemas.microsoft.com/office/word/2010/wordprocessingCanvas" xmlns:cx="http://schemas.microsoft.com/office/drawing/2014/chartex" xmlns:cx1="http://schemas.microsoft.com/office/drawing/2015/9/8/chartex" xmlns:cx2="http://schemas.microsoft.com/office/drawing/2015/10/21/chartex" xmlns:cx3="http://schemas.microsoft.com/office/drawing/2016/5/9/chartex" xmlns:cx4="http://schemas.microsoft.com/office/drawing/2016/5/10/chartex" xmlns:cx5="http://schemas.microsoft.com/office/drawing/2016/5/11/chartex" xmlns:mc="http://schemas.openxmlformats.org/markup-compatibility/2006" xmlns:o="urn:schemas-microsoft-com:office:office" xmlns:r="http://schemas.openxmlformats.org/officeDocument/2006/relationships" xmlns:m="http://schemas.openxmlformats.org/officeDocument/2006/math" xmlns:v="urn:schemas-microsoft-com:vml" xmlns:wp14="http://schemas.microsoft.com/office/word/2010/wordprocessingDrawing" xmlns:wp="http://schemas.openxmlformats.org/drawingml/2006/wordprocessingDrawing" xmlns:w10="urn:schemas-microsoft-com:office:word" xmlns:w="http://schemas.openxmlformats.org/wordprocessingml/2006/main" xmlns:w14="http://schemas.microsoft.com/office/word/2010/wordml" xmlns:w15="http://schemas.microsoft.com/office/word/2012/wordml" xmlns:w16se="http://schemas.microsoft.com/office/word/2015/wordml/symex" xmlns:wpg="http://schemas.microsoft.com/office/word/2010/wordprocessingGroup" xmlns:wpi="http://schemas.microsoft.com/office/word/2010/wordprocessingInk" xmlns:wne="http://schemas.microsoft.com/office/word/2006/wordml" xmlns:wps="http://schemas.microsoft.com/office/word/2010/wordprocessingShape" mc:Ignorable="w14 w15 w16se wp14">
+<w:numbering xmlns:wpc="http://schemas.microsoft.com/office/word/2010/wordprocessingCanvas" xmlns:cx="http://schemas.microsoft.com/office/drawing/2014/chartex" xmlns:cx1="http://schemas.microsoft.com/office/drawing/2015/9/8/chartex" xmlns:cx2="http://schemas.microsoft.com/office/drawing/2015/10/21/chartex" xmlns:cx3="http://schemas.microsoft.com/office/drawing/2016/5/9/chartex" xmlns:cx4="http://schemas.microsoft.com/office/drawing/2016/5/10/chartex" xmlns:cx5="http://schemas.microsoft.com/office/drawing/2016/5/11/chartex" xmlns:cx6="http://schemas.microsoft.com/office/drawing/2016/5/12/chartex" xmlns:cx7="http://schemas.microsoft.com/office/drawing/2016/5/13/chartex" xmlns:cx8="http://schemas.microsoft.com/office/drawing/2016/5/14/chartex" xmlns:mc="http://schemas.openxmlformats.org/markup-compatibility/2006" xmlns:aink="http://schemas.microsoft.com/office/drawing/2016/ink" xmlns:am3d="http://schemas.microsoft.com/office/drawing/2017/model3d" xmlns:o="urn:schemas-microsoft-com:office:office" xmlns:r="http://schemas.openxmlformats.org/officeDocument/2006/relationships" xmlns:m="http://schemas.openxmlformats.org/officeDocument/2006/math" xmlns:v="urn:schemas-microsoft-com:vml" xmlns:wp14="http://schemas.microsoft.com/office/word/2010/wordprocessingDrawing" xmlns:wp="http://schemas.openxmlformats.org/drawingml/2006/wordprocessingDrawing" xmlns:w10="urn:schemas-microsoft-com:office:word" xmlns:w="http://schemas.openxmlformats.org/wordprocessingml/2006/main" xmlns:w14="http://schemas.microsoft.com/office/word/2010/wordml" xmlns:w15="http://schemas.microsoft.com/office/word/2012/wordml" xmlns:w16cid="http://schemas.microsoft.com/office/word/2016/wordml/cid" xmlns:w16se="http://schemas.microsoft.com/office/word/2015/wordml/symex" xmlns:wpg="http://schemas.microsoft.com/office/word/2010/wordprocessingGroup" xmlns:wpi="http://schemas.microsoft.com/office/word/2010/wordprocessingInk" xmlns:wne="http://schemas.microsoft.com/office/word/2006/wordml" xmlns:wps="http://schemas.microsoft.com/office/word/2010/wordprocessingShape" mc:Ignorable="w14 w15 w16se w16cid wp14">
   <w:abstractNum w:abstractNumId="0" w15:restartNumberingAfterBreak="0">
     <w:nsid w:val="209B2237"/>
     <w:multiLevelType w:val="hybridMultilevel"/>
@@ -3494,7 +3817,7 @@
 </file>
 
 <file path=word/styles.xml><?xml version="1.0" encoding="utf-8"?>
-<w:styles xmlns:mc="http://schemas.openxmlformats.org/markup-compatibility/2006" xmlns:r="http://schemas.openxmlformats.org/officeDocument/2006/relationships" xmlns:w="http://schemas.openxmlformats.org/wordprocessingml/2006/main" xmlns:w14="http://schemas.microsoft.com/office/word/2010/wordml" xmlns:w15="http://schemas.microsoft.com/office/word/2012/wordml" xmlns:w16se="http://schemas.microsoft.com/office/word/2015/wordml/symex" mc:Ignorable="w14 w15 w16se">
+<w:styles xmlns:mc="http://schemas.openxmlformats.org/markup-compatibility/2006" xmlns:r="http://schemas.openxmlformats.org/officeDocument/2006/relationships" xmlns:w="http://schemas.openxmlformats.org/wordprocessingml/2006/main" xmlns:w14="http://schemas.microsoft.com/office/word/2010/wordml" xmlns:w15="http://schemas.microsoft.com/office/word/2012/wordml" xmlns:w16cid="http://schemas.microsoft.com/office/word/2016/wordml/cid" xmlns:w16se="http://schemas.microsoft.com/office/word/2015/wordml/symex" mc:Ignorable="w14 w15 w16se w16cid">
   <w:docDefaults>
     <w:rPrDefault>
       <w:rPr>
@@ -3510,7 +3833,7 @@
       </w:pPr>
     </w:pPrDefault>
   </w:docDefaults>
-  <w:latentStyles w:defLockedState="0" w:defUIPriority="99" w:defSemiHidden="0" w:defUnhideWhenUsed="0" w:defQFormat="0" w:count="374">
+  <w:latentStyles w:defLockedState="0" w:defUIPriority="99" w:defSemiHidden="0" w:defUnhideWhenUsed="0" w:defQFormat="0" w:count="375">
     <w:lsdException w:name="Normal" w:uiPriority="0" w:qFormat="1"/>
     <w:lsdException w:name="heading 1" w:uiPriority="9" w:qFormat="1"/>
     <w:lsdException w:name="heading 2" w:semiHidden="1" w:uiPriority="9" w:unhideWhenUsed="1" w:qFormat="1"/>
@@ -3885,6 +4208,7 @@
     <w:lsdException w:name="Mention" w:semiHidden="1" w:unhideWhenUsed="1"/>
     <w:lsdException w:name="Smart Hyperlink" w:semiHidden="1" w:unhideWhenUsed="1"/>
     <w:lsdException w:name="Hashtag" w:semiHidden="1" w:unhideWhenUsed="1"/>
+    <w:lsdException w:name="Unresolved Mention" w:semiHidden="1" w:unhideWhenUsed="1"/>
   </w:latentStyles>
   <w:style w:type="paragraph" w:default="1" w:styleId="Normal">
     <w:name w:val="Normal"/>
@@ -3944,6 +4268,7 @@
   <w:style w:type="character" w:default="1" w:styleId="DefaultParagraphFont">
     <w:name w:val="Default Paragraph Font"/>
     <w:uiPriority w:val="1"/>
+    <w:semiHidden/>
     <w:unhideWhenUsed/>
   </w:style>
   <w:style w:type="table" w:default="1" w:styleId="TableNormal">
@@ -3971,7 +4296,7 @@
     <w:name w:val="Name"/>
     <w:basedOn w:val="PlainText"/>
     <w:autoRedefine/>
-    <w:rsid w:val="008460C5"/>
+    <w:rsid w:val="000A3304"/>
     <w:pPr>
       <w:spacing w:after="120"/>
       <w:jc w:val="center"/>
@@ -3980,7 +4305,7 @@
       <w:rFonts w:ascii="Segoe UI" w:hAnsi="Segoe UI" w:cs="Segoe UI"/>
       <w:bCs/>
       <w:spacing w:val="20"/>
-      <w:sz w:val="32"/>
+      <w:sz w:val="28"/>
       <w:szCs w:val="32"/>
     </w:rPr>
   </w:style>
@@ -4525,7 +4850,7 @@
 </file>
 
 <file path=customXml/itemProps1.xml><?xml version="1.0" encoding="utf-8"?>
-<ds:datastoreItem xmlns:ds="http://schemas.openxmlformats.org/officeDocument/2006/customXml" ds:itemID="{625CC006-B155-4754-A405-574463998813}">
+<ds:datastoreItem xmlns:ds="http://schemas.openxmlformats.org/officeDocument/2006/customXml" ds:itemID="{B2C509F6-80F7-49D7-AB6A-13178032216D}">
   <ds:schemaRefs>
     <ds:schemaRef ds:uri="http://schemas.openxmlformats.org/officeDocument/2006/bibliography"/>
   </ds:schemaRefs>

</xml_diff>